<commit_message>
added points to reverse enginering writeups
</commit_message>
<xml_diff>
--- a/2021/PicoGym/Reverse Enginering/Transformation/Transformation.docx
+++ b/2021/PicoGym/Reverse Enginering/Transformation/Transformation.docx
@@ -16,13 +16,20 @@
         </w:rPr>
         <w:t>PicoCTF Transformation</w:t>
       </w:r>
-    </w:p>
-    <w:p>
-      <w:pPr>
+      <w:r>
         <w:rPr>
           <w:sz w:val="40"/>
           <w:szCs w:val="40"/>
         </w:rPr>
+        <w:t xml:space="preserve"> 20 points</w:t>
+      </w:r>
+    </w:p>
+    <w:p>
+      <w:pPr>
+        <w:rPr>
+          <w:sz w:val="40"/>
+          <w:szCs w:val="40"/>
+        </w:rPr>
       </w:pPr>
     </w:p>
     <w:p>
@@ -98,21 +105,7 @@
           <w:sz w:val="32"/>
           <w:szCs w:val="32"/>
         </w:rPr>
-        <w:t xml:space="preserve"> will get: </w:t>
-      </w:r>
-      <w:r>
-        <w:rPr>
-          <w:sz w:val="32"/>
-          <w:szCs w:val="32"/>
-        </w:rPr>
-        <w:t>0x7069</w:t>
-      </w:r>
-      <w:r>
-        <w:rPr>
-          <w:sz w:val="32"/>
-          <w:szCs w:val="32"/>
-        </w:rPr>
-        <w:t xml:space="preserve"> back which is </w:t>
+        <w:t xml:space="preserve"> will get: 0x7069 back which is </w:t>
       </w:r>
       <w:r>
         <w:rPr>
@@ -128,7 +121,6 @@
         </w:rPr>
         <w:t xml:space="preserve"> code for a pi (70 = p 69 = </w:t>
       </w:r>
-      <w:proofErr w:type="spellStart"/>
       <w:r>
         <w:rPr>
           <w:sz w:val="32"/>
@@ -136,7 +128,6 @@
         </w:rPr>
         <w:t>i</w:t>
       </w:r>
-      <w:proofErr w:type="spellEnd"/>
       <w:r>
         <w:rPr>
           <w:sz w:val="32"/>

</xml_diff>